<commit_message>
Testen,Wartung und Inhalt eingefügt
Testen,Wartung und Inhalt wurdem der Dokumentation hinzugefügt.
</commit_message>
<xml_diff>
--- a/Dokumentation.docx
+++ b/Dokumentation.docx
@@ -763,39 +763,363 @@
         </w:rPr>
         <w:t>dementsprechend</w:t>
       </w:r>
+      <w:r>
+        <w:rPr>
+          <w:sz w:val="24"/>
+        </w:rPr>
+        <w:t xml:space="preserve"> im Design beschrieben.</w:t>
+      </w:r>
+    </w:p>
+    <w:p>
+      <w:pPr>
+        <w:pStyle w:val="Listenabsatz"/>
+        <w:spacing w:line="256" w:lineRule="auto"/>
+        <w:rPr>
+          <w:sz w:val="24"/>
+        </w:rPr>
+      </w:pPr>
+    </w:p>
+    <w:p>
+      <w:pPr>
+        <w:pStyle w:val="Listenabsatz"/>
+        <w:spacing w:line="256" w:lineRule="auto"/>
+        <w:rPr>
+          <w:sz w:val="24"/>
+        </w:rPr>
+      </w:pPr>
+    </w:p>
+    <w:p>
+      <w:pPr>
+        <w:pStyle w:val="Listenabsatz"/>
+        <w:numPr>
+          <w:ilvl w:val="0"/>
+          <w:numId w:val="6"/>
+        </w:numPr>
+        <w:spacing w:line="256" w:lineRule="auto"/>
+        <w:rPr>
+          <w:b/>
+          <w:sz w:val="36"/>
+          <w:szCs w:val="36"/>
+        </w:rPr>
+      </w:pPr>
+      <w:r>
+        <w:rPr>
+          <w:b/>
+          <w:sz w:val="36"/>
+          <w:szCs w:val="36"/>
+        </w:rPr>
+        <w:t>Inhalt</w:t>
+      </w:r>
+    </w:p>
+    <w:p>
+      <w:pPr>
+        <w:pStyle w:val="Listenabsatz"/>
+        <w:spacing w:line="256" w:lineRule="auto"/>
+        <w:rPr>
+          <w:b/>
+          <w:sz w:val="36"/>
+          <w:szCs w:val="36"/>
+        </w:rPr>
+      </w:pPr>
+    </w:p>
+    <w:p>
+      <w:pPr>
+        <w:pStyle w:val="Listenabsatz"/>
+        <w:spacing w:line="256" w:lineRule="auto"/>
+        <w:rPr>
+          <w:sz w:val="24"/>
+          <w:szCs w:val="36"/>
+        </w:rPr>
+      </w:pPr>
+      <w:r>
+        <w:rPr>
+          <w:sz w:val="24"/>
+          <w:szCs w:val="36"/>
+        </w:rPr>
+        <w:t xml:space="preserve">Der Inhalt </w:t>
+      </w:r>
+      <w:r>
+        <w:rPr>
+          <w:sz w:val="24"/>
+          <w:szCs w:val="36"/>
+        </w:rPr>
+        <w:t xml:space="preserve">Besteht aus Beispieltext, der nichts aussagt. Die Seite wurde so aufgebaut, dass </w:t>
+      </w:r>
+      <w:r>
+        <w:rPr>
+          <w:sz w:val="24"/>
+          <w:szCs w:val="36"/>
+        </w:rPr>
+        <w:t>sie das</w:t>
+      </w:r>
+      <w:r>
+        <w:rPr>
+          <w:sz w:val="24"/>
+          <w:szCs w:val="36"/>
+        </w:rPr>
+        <w:t xml:space="preserve"> optische</w:t>
+      </w:r>
+      <w:r>
+        <w:rPr>
+          <w:sz w:val="24"/>
+          <w:szCs w:val="36"/>
+        </w:rPr>
+        <w:t xml:space="preserve"> Design zeigt, der Inhalt ist aber nur als Beispiel </w:t>
+      </w:r>
+      <w:r>
+        <w:rPr>
+          <w:sz w:val="24"/>
+          <w:szCs w:val="36"/>
+        </w:rPr>
+        <w:t>ang</w:t>
+      </w:r>
+      <w:r>
+        <w:rPr>
+          <w:sz w:val="24"/>
+          <w:szCs w:val="36"/>
+        </w:rPr>
+        <w:t>e</w:t>
+      </w:r>
+      <w:r>
+        <w:rPr>
+          <w:sz w:val="24"/>
+          <w:szCs w:val="36"/>
+        </w:rPr>
+        <w:t>führt</w:t>
+      </w:r>
+      <w:r>
+        <w:rPr>
+          <w:sz w:val="24"/>
+          <w:szCs w:val="36"/>
+        </w:rPr>
+        <w:t xml:space="preserve">. </w:t>
+      </w:r>
+    </w:p>
+    <w:p>
+      <w:pPr>
+        <w:pStyle w:val="Listenabsatz"/>
+        <w:spacing w:line="256" w:lineRule="auto"/>
+        <w:rPr>
+          <w:sz w:val="24"/>
+          <w:szCs w:val="36"/>
+        </w:rPr>
+      </w:pPr>
+      <w:r>
+        <w:rPr>
+          <w:sz w:val="24"/>
+          <w:szCs w:val="36"/>
+        </w:rPr>
+        <w:t xml:space="preserve">Der Aufbau der Seiten ist Statisch und nicht Dynamisch da es einfacher zu realisieren ist. </w:t>
+      </w:r>
+      <w:r>
+        <w:rPr>
+          <w:sz w:val="24"/>
+          <w:szCs w:val="36"/>
+        </w:rPr>
+        <w:t>Der Inhalt aller Beiträge verweist auf die gleiche Beispielseite.</w:t>
+      </w:r>
+    </w:p>
+    <w:p>
+      <w:pPr>
+        <w:pStyle w:val="Listenabsatz"/>
+        <w:spacing w:line="256" w:lineRule="auto"/>
+        <w:rPr>
+          <w:sz w:val="24"/>
+          <w:szCs w:val="36"/>
+        </w:rPr>
+      </w:pPr>
+    </w:p>
+    <w:p>
+      <w:pPr>
+        <w:pStyle w:val="Listenabsatz"/>
+        <w:spacing w:line="256" w:lineRule="auto"/>
+        <w:rPr>
+          <w:sz w:val="24"/>
+          <w:szCs w:val="36"/>
+        </w:rPr>
+      </w:pPr>
+    </w:p>
+    <w:p>
+      <w:pPr>
+        <w:pStyle w:val="Listenabsatz"/>
+        <w:spacing w:line="256" w:lineRule="auto"/>
+        <w:rPr>
+          <w:sz w:val="24"/>
+        </w:rPr>
+      </w:pPr>
+    </w:p>
+    <w:p>
+      <w:pPr>
+        <w:pStyle w:val="KeinLeerraum"/>
+        <w:numPr>
+          <w:ilvl w:val="0"/>
+          <w:numId w:val="6"/>
+        </w:numPr>
+        <w:rPr>
+          <w:b/>
+          <w:sz w:val="28"/>
+        </w:rPr>
+      </w:pPr>
+      <w:r>
+        <w:rPr>
+          <w:b/>
+          <w:sz w:val="28"/>
+        </w:rPr>
+        <w:lastRenderedPageBreak/>
+        <w:t>Testen und Warten</w:t>
+      </w:r>
+    </w:p>
+    <w:p>
+      <w:pPr>
+        <w:pStyle w:val="KeinLeerraum"/>
+        <w:rPr>
+          <w:b/>
+          <w:sz w:val="28"/>
+        </w:rPr>
+      </w:pPr>
+    </w:p>
+    <w:p>
+      <w:pPr>
+        <w:pStyle w:val="KeinLeerraum"/>
+        <w:ind w:left="708"/>
+        <w:rPr>
+          <w:sz w:val="24"/>
+        </w:rPr>
+      </w:pPr>
+      <w:r>
+        <w:rPr>
+          <w:sz w:val="24"/>
+        </w:rPr>
+        <w:t>Die Websei</w:t>
+      </w:r>
+      <w:r>
+        <w:rPr>
+          <w:sz w:val="24"/>
+        </w:rPr>
+        <w:t>te wird durch mehrere Personen g</w:t>
+      </w:r>
+      <w:r>
+        <w:rPr>
+          <w:sz w:val="24"/>
+        </w:rPr>
+        <w:t xml:space="preserve">etestet. </w:t>
+      </w:r>
+      <w:r>
+        <w:rPr>
+          <w:sz w:val="24"/>
+        </w:rPr>
+        <w:t>Sie geben Feedback über Design, Bedi</w:t>
+      </w:r>
+      <w:r>
+        <w:rPr>
+          <w:sz w:val="24"/>
+        </w:rPr>
+        <w:t>e</w:t>
+      </w:r>
+      <w:r>
+        <w:rPr>
+          <w:sz w:val="24"/>
+        </w:rPr>
+        <w:t xml:space="preserve">nungsfreundlichkeit und </w:t>
+      </w:r>
+      <w:r>
+        <w:rPr>
+          <w:sz w:val="24"/>
+        </w:rPr>
+        <w:t xml:space="preserve">Aufbau. </w:t>
+      </w:r>
+      <w:r>
+        <w:rPr>
+          <w:sz w:val="24"/>
+        </w:rPr>
+        <w:t>Ein Online Tester kann auch noch zusätzlich verwen</w:t>
+      </w:r>
+      <w:r>
+        <w:rPr>
+          <w:sz w:val="24"/>
+        </w:rPr>
+        <w:t>det werden um F</w:t>
+      </w:r>
+      <w:r>
+        <w:rPr>
+          <w:sz w:val="24"/>
+        </w:rPr>
+        <w:t>ehler im Code zu finden.</w:t>
+      </w:r>
+    </w:p>
+    <w:p>
+      <w:pPr>
+        <w:pStyle w:val="KeinLeerraum"/>
+        <w:ind w:left="708"/>
+        <w:rPr>
+          <w:sz w:val="24"/>
+        </w:rPr>
+      </w:pPr>
+      <w:r>
+        <w:rPr>
+          <w:sz w:val="24"/>
+        </w:rPr>
+        <w:t>Das Warten der Seite wird vom Systemadministrator erledigt der neue Inhalte einfügt oder Änderungen vornimmt.</w:t>
+      </w:r>
+      <w:r>
+        <w:rPr>
+          <w:sz w:val="24"/>
+        </w:rPr>
+        <w:t xml:space="preserve"> </w:t>
+      </w:r>
+      <w:r>
+        <w:rPr>
+          <w:sz w:val="24"/>
+        </w:rPr>
+        <w:t xml:space="preserve">Der Wartungszeitraum </w:t>
+      </w:r>
+      <w:r>
+        <w:rPr>
+          <w:sz w:val="24"/>
+        </w:rPr>
+        <w:t>variiert</w:t>
+      </w:r>
+      <w:r>
+        <w:rPr>
+          <w:sz w:val="24"/>
+        </w:rPr>
+        <w:t xml:space="preserve">. </w:t>
+      </w:r>
+    </w:p>
+    <w:p>
+      <w:pPr>
+        <w:pStyle w:val="KeinLeerraum"/>
+        <w:ind w:left="708"/>
+        <w:rPr>
+          <w:sz w:val="24"/>
+        </w:rPr>
+      </w:pPr>
+      <w:r>
+        <w:rPr>
+          <w:sz w:val="24"/>
+        </w:rPr>
+        <w:t>Die Webseite wird auf</w:t>
+      </w:r>
+      <w:r>
+        <w:rPr>
+          <w:sz w:val="24"/>
+        </w:rPr>
+        <w:t xml:space="preserve"> dem Linux Server veröffentlicht.</w:t>
+      </w:r>
+      <w:r>
+        <w:rPr>
+          <w:sz w:val="24"/>
+        </w:rPr>
+        <w:t xml:space="preserve"> </w:t>
+      </w:r>
+      <w:r>
+        <w:rPr>
+          <w:sz w:val="24"/>
+        </w:rPr>
+        <w:t>http://linuxserver/~stbormir/index.html</w:t>
+      </w:r>
       <w:bookmarkStart w:id="0" w:name="_GoBack"/>
       <w:bookmarkEnd w:id="0"/>
-      <w:r>
-        <w:rPr>
-          <w:sz w:val="24"/>
-        </w:rPr>
-        <w:t xml:space="preserve"> im Design beschrieben.</w:t>
-      </w:r>
-    </w:p>
-    <w:p>
-      <w:pPr>
-        <w:pStyle w:val="Listenabsatz"/>
-        <w:spacing w:line="256" w:lineRule="auto"/>
-        <w:rPr>
-          <w:sz w:val="24"/>
-        </w:rPr>
-      </w:pPr>
-    </w:p>
-    <w:p>
-      <w:pPr>
-        <w:spacing w:line="256" w:lineRule="auto"/>
-        <w:rPr>
-          <w:b/>
-        </w:rPr>
-      </w:pPr>
-    </w:p>
-    <w:p>
-      <w:pPr>
-        <w:spacing w:line="256" w:lineRule="auto"/>
-        <w:rPr>
-          <w:b/>
-        </w:rPr>
-      </w:pPr>
     </w:p>
     <w:p>
       <w:pPr>

</xml_diff>